<commit_message>
New translations 07_The ants problem - subtitles (format and timing corrected).docx (Amharic)
</commit_message>
<xml_diff>
--- a/video_subtitles/translation/amh/07_The ants problem - subtitles (format and timing corrected).docx
+++ b/video_subtitles/translation/amh/07_The ants problem - subtitles (format and timing corrected).docx
@@ -230,7 +230,7 @@
           <w:shd w:fill="auto" w:val="clear"/>
           <w:vertAlign w:val="baseline"/>
         </w:rPr>
-        <w:t>[Music]</w:t>
+        <w:t>[ሙዚቃ]</w:t>
       </w:r>
     </w:p>
     <w:p>
@@ -337,7 +337,7 @@
           <w:shd w:fill="auto" w:val="clear"/>
           <w:vertAlign w:val="baseline"/>
         </w:rPr>
-        <w:t xml:space="preserve">okay so the puzzles I'm going to</w:t>
+        <w:t xml:space="preserve">እሺ የምነግራችሁ እነቆቅልሽ</w:t>
       </w:r>
     </w:p>
     <w:p>
@@ -444,7 +444,7 @@
           <w:shd w:fill="auto" w:val="clear"/>
           <w:vertAlign w:val="baseline"/>
         </w:rPr>
-        <w:t xml:space="preserve">challenge you with are two basic</w:t>
+        <w:t xml:space="preserve">ሁለት መሰረታዊ</w:t>
       </w:r>
     </w:p>
     <w:p>
@@ -551,7 +551,7 @@
           <w:shd w:fill="auto" w:val="clear"/>
           <w:vertAlign w:val="baseline"/>
         </w:rPr>
-        <w:t xml:space="preserve">versions of a more complicated puzzle</w:t>
+        <w:t xml:space="preserve">ስሪቶች የሆኑትን በጣም ውስብስብ የሆነ እንቆቅልሽ</w:t>
       </w:r>
     </w:p>
     <w:p>
@@ -658,7 +658,7 @@
           <w:shd w:fill="auto" w:val="clear"/>
           <w:vertAlign w:val="baseline"/>
         </w:rPr>
-        <w:t xml:space="preserve">known as the ants puzzle, which I'm</w:t>
+        <w:t xml:space="preserve">የጉንዳኖች እነቆቅልሽ ስለሚባለው፣</w:t>
       </w:r>
     </w:p>
     <w:p>
@@ -765,7 +765,7 @@
           <w:shd w:fill="auto" w:val="clear"/>
           <w:vertAlign w:val="baseline"/>
         </w:rPr>
-        <w:t xml:space="preserve">probably going to discuss in a different</w:t>
+        <w:t xml:space="preserve">ምናልባት የማወራበት ይሆናል በሌላ</w:t>
       </w:r>
     </w:p>
     <w:p>
@@ -872,7 +872,7 @@
           <w:shd w:fill="auto" w:val="clear"/>
           <w:vertAlign w:val="baseline"/>
         </w:rPr>
-        <w:t xml:space="preserve">video. Let me just finish writing down</w:t>
+        <w:t xml:space="preserve">ቪድዮ፡፡ አሁን ፅፌ ልጨርስ</w:t>
       </w:r>
     </w:p>
     <w:p>
@@ -979,7 +979,7 @@
           <w:shd w:fill="auto" w:val="clear"/>
           <w:vertAlign w:val="baseline"/>
         </w:rPr>
-        <w:t xml:space="preserve">the title and, well, I can even draw a</w:t>
+        <w:t xml:space="preserve">ርዕሱን፣ መልካም፣ ልስልላችሁም እችላለሁ</w:t>
       </w:r>
     </w:p>
     <w:p>
@@ -1086,7 +1086,7 @@
           <w:shd w:fill="auto" w:val="clear"/>
           <w:vertAlign w:val="baseline"/>
         </w:rPr>
-        <w:t xml:space="preserve">little ant right here. okay, let's get</w:t>
+        <w:t xml:space="preserve">ትንሽ ጉንዳን እዚህ፡፡ እሺ</w:t>
       </w:r>
     </w:p>
     <w:p>
@@ -1193,7 +1193,7 @@
           <w:shd w:fill="auto" w:val="clear"/>
           <w:vertAlign w:val="baseline"/>
         </w:rPr>
-        <w:t xml:space="preserve">started! As I said I'm going to discuss</w:t>
+        <w:t xml:space="preserve">እንጀምር፡፡  እንዳልኳችሁ ከምነግራችሁ</w:t>
       </w:r>
     </w:p>
     <w:p>
@@ -1300,7 +1300,7 @@
           <w:shd w:fill="auto" w:val="clear"/>
           <w:vertAlign w:val="baseline"/>
         </w:rPr>
-        <w:t xml:space="preserve">two puzzles in the first puzzle there</w:t>
+        <w:t xml:space="preserve">ሁለት እነቆቅልሾች በመጀመሪያው እንቆቅልሽ</w:t>
       </w:r>
     </w:p>
     <w:p>
@@ -1407,7 +1407,7 @@
           <w:shd w:fill="auto" w:val="clear"/>
           <w:vertAlign w:val="baseline"/>
         </w:rPr>
-        <w:t xml:space="preserve">are two ants on a very high stool: a sort</w:t>
+        <w:t xml:space="preserve">ሁለት ጉንዳኖች በጣም ከፍ ካለ በርጩማ ላይ፡- ተራራ</w:t>
       </w:r>
     </w:p>
     <w:p>
@@ -1514,7 +1514,7 @@
           <w:shd w:fill="auto" w:val="clear"/>
           <w:vertAlign w:val="baseline"/>
         </w:rPr>
-        <w:t xml:space="preserve">of Mountain, flat on the top with two</w:t>
+        <w:t xml:space="preserve">አይነት፣ ጠፍጣፋ አናቱ ላይ ከሁለት</w:t>
       </w:r>
     </w:p>
     <w:p>
@@ -1608,7 +1608,7 @@
           <w:shd w:fill="auto" w:val="clear"/>
           <w:vertAlign w:val="baseline"/>
         </w:rPr>
-        <w:t xml:space="preserve">steep cliffs to both the sides. The flat</w:t>
+        <w:t xml:space="preserve">ቁልቁለታማ ጠርዝ ጋር በሁለት በኩል፡፡ ጠፍጣፋው</w:t>
       </w:r>
     </w:p>
     <w:p>
@@ -1715,7 +1715,7 @@
           <w:shd w:fill="auto" w:val="clear"/>
           <w:vertAlign w:val="baseline"/>
         </w:rPr>
-        <w:t xml:space="preserve">peak is one meter wide the two ants move</w:t>
+        <w:t xml:space="preserve">ጫፍ አንድ ሜትር ስፋት አለው ሁለቱ ጉንዳኖች ተንቀሳቀሱ</w:t>
       </w:r>
     </w:p>
     <w:p>
@@ -1822,7 +1822,7 @@
           <w:shd w:fill="auto" w:val="clear"/>
           <w:vertAlign w:val="baseline"/>
         </w:rPr>
-        <w:t xml:space="preserve">with a velocity, let's call it V, which is</w:t>
+        <w:t xml:space="preserve">በሆነ ፍጥነት፣ ፍ እንበለው፣ ይህ</w:t>
       </w:r>
     </w:p>
     <w:p>
@@ -1929,7 +1929,7 @@
           <w:shd w:fill="auto" w:val="clear"/>
           <w:vertAlign w:val="baseline"/>
         </w:rPr>
-        <w:t xml:space="preserve">the same for both of them and that is</w:t>
+        <w:t xml:space="preserve">ለሁለቱም ተመሳሳይ ነው እና ይህም</w:t>
       </w:r>
     </w:p>
     <w:p>
@@ -2036,7 +2036,7 @@
           <w:shd w:fill="auto" w:val="clear"/>
           <w:vertAlign w:val="baseline"/>
         </w:rPr>
-        <w:t xml:space="preserve">equal to one centimeter per second. You</w:t>
+        <w:t xml:space="preserve">አንድ ሴንቲሜትር በሰኮንድ ነው፡፡ እናንተ</w:t>
       </w:r>
     </w:p>
     <w:p>
@@ -2143,7 +2143,7 @@
           <w:shd w:fill="auto" w:val="clear"/>
           <w:vertAlign w:val="baseline"/>
         </w:rPr>
-        <w:t xml:space="preserve">can decide the direction towards each</w:t>
+        <w:t xml:space="preserve">መወሰን ትችላላችሁ የሚጓዙበትን አቅጣጫ የእያንዳንዱን</w:t>
       </w:r>
     </w:p>
     <w:p>
@@ -2250,7 +2250,7 @@
           <w:shd w:fill="auto" w:val="clear"/>
           <w:vertAlign w:val="baseline"/>
         </w:rPr>
-        <w:t xml:space="preserve">ant moves if it is right or left and</w:t>
+        <w:t xml:space="preserve">ጉንዳን እንቅስቃሴ ቀኝ ከሆነ ወይም ግራ እና</w:t>
       </w:r>
     </w:p>
     <w:p>
@@ -2357,7 +2357,7 @@
           <w:shd w:fill="auto" w:val="clear"/>
           <w:vertAlign w:val="baseline"/>
         </w:rPr>
-        <w:t xml:space="preserve">where exactly to place the two ants on the</w:t>
+        <w:t xml:space="preserve">ሁለቱ ጉንዳኖች በትክክል የት መሆን እንዳለባቸው</w:t>
       </w:r>
     </w:p>
     <w:p>
@@ -2464,7 +2464,7 @@
           <w:shd w:fill="auto" w:val="clear"/>
           <w:vertAlign w:val="baseline"/>
         </w:rPr>
-        <w:t xml:space="preserve">top of the mountain. Your purpose is to</w:t>
+        <w:t xml:space="preserve">በተራራው ጫፍ ላይ፡፡ የናንተ አላማ</w:t>
       </w:r>
     </w:p>
     <w:p>
@@ -2571,7 +2571,7 @@
           <w:shd w:fill="auto" w:val="clear"/>
           <w:vertAlign w:val="baseline"/>
         </w:rPr>
-        <w:t xml:space="preserve">make the time the last ant takes before</w:t>
+        <w:t xml:space="preserve">የመጨረሻው ጉንዳን ከመውደቁ በፊት</w:t>
       </w:r>
     </w:p>
     <w:p>
@@ -2665,7 +2665,7 @@
           <w:shd w:fill="auto" w:val="clear"/>
           <w:vertAlign w:val="baseline"/>
         </w:rPr>
-        <w:t xml:space="preserve">falling the longest possible. Ants cannot</w:t>
+        <w:t xml:space="preserve">ያለውን ጊዜ ረጅም ማድረግ ነው፡፡ ጉንዳኖቹ</w:t>
       </w:r>
     </w:p>
     <w:p>
@@ -2772,7 +2772,7 @@
           <w:shd w:fill="auto" w:val="clear"/>
           <w:vertAlign w:val="baseline"/>
         </w:rPr>
-        <w:t xml:space="preserve">be still: they must move to the right or</w:t>
+        <w:t xml:space="preserve">አይቆሙም፡- መንቀሳቀስ አለባቸው ወደ ግራ ወይም</w:t>
       </w:r>
     </w:p>
     <w:p>
@@ -2879,7 +2879,7 @@
           <w:shd w:fill="auto" w:val="clear"/>
           <w:vertAlign w:val="baseline"/>
         </w:rPr>
-        <w:t xml:space="preserve">to the left but they must move and after</w:t>
+        <w:t xml:space="preserve">ወደ ቀኝ ግን መንቀሳቀስ አለባቸው እና</w:t>
       </w:r>
     </w:p>
     <w:p>
@@ -2986,7 +2986,7 @@
           <w:shd w:fill="auto" w:val="clear"/>
           <w:vertAlign w:val="baseline"/>
         </w:rPr>
-        <w:t xml:space="preserve">meeting each other they turn around and</w:t>
+        <w:t xml:space="preserve">ከተገናኙ በኋላ ይዞሩና</w:t>
       </w:r>
     </w:p>
     <w:p>
@@ -3093,7 +3093,7 @@
           <w:shd w:fill="auto" w:val="clear"/>
           <w:vertAlign w:val="baseline"/>
         </w:rPr>
-        <w:t xml:space="preserve">keep moving with the same but opposite</w:t>
+        <w:t xml:space="preserve">መንቀሳቀስ ይቀጥላሉ በተመሳሳይ ግን በተቃራኒ</w:t>
       </w:r>
     </w:p>
     <w:p>
@@ -3187,7 +3187,7 @@
         </w:rPr>
       </w:pPr>
       <w:r>
-        <w:t>velocity</w:t>
+        <w:t>ፍጥነት</w:t>
       </w:r>
     </w:p>
     <w:p>
@@ -3294,7 +3294,7 @@
           <w:shd w:fill="auto" w:val="clear"/>
           <w:vertAlign w:val="baseline"/>
         </w:rPr>
-        <w:t>[Music]</w:t>
+        <w:t>[ሙዚቃ]</w:t>
       </w:r>
     </w:p>
     <w:p>
@@ -3401,7 +3401,7 @@
           <w:shd w:fill="auto" w:val="clear"/>
           <w:vertAlign w:val="baseline"/>
         </w:rPr>
-        <w:t xml:space="preserve">so again what are the precise positions</w:t>
+        <w:t xml:space="preserve">ስለዚህ አሁንም የት ናቸው ትክክለኛ ቦታዎቹ</w:t>
       </w:r>
     </w:p>
     <w:p>
@@ -3508,7 +3508,7 @@
           <w:shd w:fill="auto" w:val="clear"/>
           <w:vertAlign w:val="baseline"/>
         </w:rPr>
-        <w:t xml:space="preserve">where I should place the two ants in</w:t>
+        <w:t xml:space="preserve">ሁለቱን ጉንዳኖች የማስቀምጥበት</w:t>
       </w:r>
     </w:p>
     <w:p>
@@ -3615,7 +3615,7 @@
           <w:shd w:fill="auto" w:val="clear"/>
           <w:vertAlign w:val="baseline"/>
         </w:rPr>
-        <w:t xml:space="preserve">order to get the longest time before the</w:t>
+        <w:t xml:space="preserve">ረጅም ጊዜ ለማገኘት</w:t>
       </w:r>
     </w:p>
     <w:p>
@@ -3722,7 +3722,7 @@
           <w:shd w:fill="auto" w:val="clear"/>
           <w:vertAlign w:val="baseline"/>
         </w:rPr>
-        <w:t xml:space="preserve">last ant falls? The second puzzle is</w:t>
+        <w:t xml:space="preserve">የመጨረሻው ጉንዳን ከመውደቁ በፊት? ሁለተኛው እንቆቅልሽ</w:t>
       </w:r>
     </w:p>
     <w:p>
@@ -3829,7 +3829,7 @@
           <w:shd w:fill="auto" w:val="clear"/>
           <w:vertAlign w:val="baseline"/>
         </w:rPr>
-        <w:t xml:space="preserve">basically the same but now we have three</w:t>
+        <w:t xml:space="preserve">በመሰረታዊነት ተመሳሳይ ነው ግን አሁን ሶስት</w:t>
       </w:r>
     </w:p>
     <w:p>
@@ -3936,7 +3936,7 @@
           <w:shd w:fill="auto" w:val="clear"/>
           <w:vertAlign w:val="baseline"/>
         </w:rPr>
-        <w:t xml:space="preserve">ants instead of two.</w:t>
+        <w:t xml:space="preserve">ጉንዳኖች አሉ በሁለቱ ቦታ</w:t>
       </w:r>
     </w:p>
     <w:p>
@@ -4043,7 +4043,7 @@
           <w:shd w:fill="auto" w:val="clear"/>
           <w:vertAlign w:val="baseline"/>
         </w:rPr>
-        <w:t xml:space="preserve">As before the ants velocity is one</w:t>
+        <w:t xml:space="preserve">እንደበፊቱ የጉንዳኖቹ ፍጥነት አንድ</w:t>
       </w:r>
     </w:p>
     <w:p>
@@ -4137,7 +4137,7 @@
           <w:shd w:fill="auto" w:val="clear"/>
           <w:vertAlign w:val="baseline"/>
         </w:rPr>
-        <w:t xml:space="preserve">centimeter per second, every ant turns</w:t>
+        <w:t xml:space="preserve">ሴንቲሜትር በሰከንድ፣ እንዳንዱ ጉንዳን ይመለሳል</w:t>
       </w:r>
     </w:p>
     <w:p>
@@ -4244,7 +4244,7 @@
           <w:shd w:fill="auto" w:val="clear"/>
           <w:vertAlign w:val="baseline"/>
         </w:rPr>
-        <w:t xml:space="preserve">around after meeting another ant and</w:t>
+        <w:t xml:space="preserve">ከሌላ ጉንዳን ጋር ከተገናኘ በኋላ እና</w:t>
       </w:r>
     </w:p>
     <w:p>
@@ -4351,7 +4351,7 @@
           <w:shd w:fill="auto" w:val="clear"/>
           <w:vertAlign w:val="baseline"/>
         </w:rPr>
-        <w:t xml:space="preserve">the peak is one meter wide. So, what are</w:t>
+        <w:t xml:space="preserve">ከፍታው አንድ ሜትር ስፋት አለው፡፡ ስለዚህ፣ የት ናቸው</w:t>
       </w:r>
     </w:p>
     <w:p>
@@ -4458,7 +4458,7 @@
           <w:shd w:fill="auto" w:val="clear"/>
           <w:vertAlign w:val="baseline"/>
         </w:rPr>
-        <w:t xml:space="preserve">now the precise positions</w:t>
+        <w:t xml:space="preserve">አሁን በትክክል ቦታዎቹ</w:t>
       </w:r>
     </w:p>
     <w:p>
@@ -4565,7 +4565,7 @@
           <w:shd w:fill="auto" w:val="clear"/>
           <w:vertAlign w:val="baseline"/>
         </w:rPr>
-        <w:t xml:space="preserve">I should place the three ants in order</w:t>
+        <w:t xml:space="preserve">ሶስቱን ጉንዳኖች ማስቀመጥ ያለብኝ</w:t>
       </w:r>
     </w:p>
     <w:p>
@@ -4672,7 +4672,7 @@
           <w:shd w:fill="auto" w:val="clear"/>
           <w:vertAlign w:val="baseline"/>
         </w:rPr>
-        <w:t xml:space="preserve">to get the longest time before the last</w:t>
+        <w:t xml:space="preserve">ረጅሙን ጊዜ ለማገኘት የመጨረሻው</w:t>
       </w:r>
     </w:p>
     <w:p>
@@ -4779,7 +4779,7 @@
           <w:shd w:fill="auto" w:val="clear"/>
           <w:vertAlign w:val="baseline"/>
         </w:rPr>
-        <w:t xml:space="preserve">ant falls down? I hope you enjoyed this</w:t>
+        <w:t xml:space="preserve">ጉንዳን ከመውደቁ በፊት?  እንደተዝናናችሁበት ተስፋ አረጋለሁ በዚህ</w:t>
       </w:r>
     </w:p>
     <w:p>
@@ -4886,7 +4886,7 @@
           <w:shd w:fill="auto" w:val="clear"/>
           <w:vertAlign w:val="baseline"/>
         </w:rPr>
-        <w:t xml:space="preserve">video do your best and good luck</w:t>
+        <w:t xml:space="preserve">ቪድዮ፡፡ የተቻላችሁን አድርጉ መልካም ዕድል፡፡</w:t>
       </w:r>
     </w:p>
     <w:p>

</xml_diff>